<commit_message>
Upgrading keys due twilio account blocked
</commit_message>
<xml_diff>
--- a/Documentation/TestPlan&Strategy.docx
+++ b/Documentation/TestPlan&Strategy.docx
@@ -167,21 +167,7 @@
               <w:rPr>
                 <w:rFonts w:ascii="Ubuntu Light" w:hAnsi="Ubuntu Light"/>
               </w:rPr>
-              <w:t>17/</w:t>
-            </w:r>
-            <w:proofErr w:type="spellStart"/>
-            <w:r>
-              <w:rPr>
-                <w:rFonts w:ascii="Ubuntu Light" w:hAnsi="Ubuntu Light"/>
-              </w:rPr>
-              <w:t>Apr</w:t>
-            </w:r>
-            <w:proofErr w:type="spellEnd"/>
-            <w:r>
-              <w:rPr>
-                <w:rFonts w:ascii="Ubuntu Light" w:hAnsi="Ubuntu Light"/>
-              </w:rPr>
-              <w:t>/2020</w:t>
+              <w:t>17/Apr/2020</w:t>
             </w:r>
           </w:p>
         </w:tc>
@@ -1014,21 +1000,7 @@
         <w:rPr>
           <w:rFonts w:ascii="Ubuntu Light" w:hAnsi="Ubuntu Light"/>
         </w:rPr>
-        <w:t xml:space="preserve">Es necesario poder encender y apagar el </w:t>
-      </w:r>
-      <w:proofErr w:type="spellStart"/>
-      <w:r>
-        <w:rPr>
-          <w:rFonts w:ascii="Ubuntu Light" w:hAnsi="Ubuntu Light"/>
-        </w:rPr>
-        <w:t>wi</w:t>
-      </w:r>
-      <w:proofErr w:type="spellEnd"/>
-      <w:r>
-        <w:rPr>
-          <w:rFonts w:ascii="Ubuntu Light" w:hAnsi="Ubuntu Light"/>
-        </w:rPr>
-        <w:t>-fi</w:t>
+        <w:t>Es necesario poder encender y apagar el wi-fi</w:t>
       </w:r>
     </w:p>
     <w:p>
@@ -1359,35 +1331,7 @@
         <w:rPr>
           <w:rFonts w:ascii="Ubuntu Light" w:hAnsi="Ubuntu Light"/>
         </w:rPr>
-        <w:t xml:space="preserve">Ser capaz de modificar el estado del </w:t>
-      </w:r>
-      <w:proofErr w:type="spellStart"/>
-      <w:r>
-        <w:rPr>
-          <w:rFonts w:ascii="Ubuntu Light" w:hAnsi="Ubuntu Light"/>
-        </w:rPr>
-        <w:t>wi</w:t>
-      </w:r>
-      <w:proofErr w:type="spellEnd"/>
-      <w:r>
-        <w:rPr>
-          <w:rFonts w:ascii="Ubuntu Light" w:hAnsi="Ubuntu Light"/>
-        </w:rPr>
-        <w:t>-fi (</w:t>
-      </w:r>
-      <w:proofErr w:type="spellStart"/>
-      <w:r>
-        <w:rPr>
-          <w:rFonts w:ascii="Ubuntu Light" w:hAnsi="Ubuntu Light"/>
-        </w:rPr>
-        <w:t>on</w:t>
-      </w:r>
-      <w:proofErr w:type="spellEnd"/>
-      <w:r>
-        <w:rPr>
-          <w:rFonts w:ascii="Ubuntu Light" w:hAnsi="Ubuntu Light"/>
-        </w:rPr>
-        <w:t>/off)</w:t>
+        <w:t>Ser capaz de modificar el estado del wi-fi (on/off)</w:t>
       </w:r>
     </w:p>
     <w:p>
@@ -1511,21 +1455,7 @@
         <w:rPr>
           <w:rFonts w:ascii="Ubuntu Light" w:hAnsi="Ubuntu Light"/>
         </w:rPr>
-        <w:t xml:space="preserve">Ingresar valores correctos (dentro de la </w:t>
-      </w:r>
-      <w:proofErr w:type="spellStart"/>
-      <w:r>
-        <w:rPr>
-          <w:rFonts w:ascii="Ubuntu Light" w:hAnsi="Ubuntu Light"/>
-        </w:rPr>
-        <w:t>rubrica</w:t>
-      </w:r>
-      <w:proofErr w:type="spellEnd"/>
-      <w:r>
-        <w:rPr>
-          <w:rFonts w:ascii="Ubuntu Light" w:hAnsi="Ubuntu Light"/>
-        </w:rPr>
-        <w:t xml:space="preserve"> de elementos permitidos al marcar, se incluyen dentro del proyecto)</w:t>
+        <w:t>Ingresar valores correctos (dentro de la rubrica de elementos permitidos al marcar, se incluyen dentro del proyecto)</w:t>
       </w:r>
     </w:p>
     <w:p>
@@ -1645,40 +1575,34 @@
         <w:jc w:val="both"/>
         <w:rPr>
           <w:rFonts w:ascii="Ubuntu Light" w:hAnsi="Ubuntu Light"/>
-        </w:rPr>
-      </w:pPr>
-      <w:r>
-        <w:rPr>
-          <w:rFonts w:ascii="Ubuntu Light" w:hAnsi="Ubuntu Light"/>
-        </w:rPr>
-        <w:t xml:space="preserve">Una vez que se realice un “full regression” al 100% el proyecto es entregable, este es </w:t>
-      </w:r>
-      <w:r>
-        <w:rPr>
-          <w:rFonts w:ascii="Ubuntu Light" w:hAnsi="Ubuntu Light"/>
-        </w:rPr>
-        <w:t>el último criterio para tomar</w:t>
-      </w:r>
-      <w:r>
-        <w:rPr>
-          <w:rFonts w:ascii="Ubuntu Light" w:hAnsi="Ubuntu Light"/>
-        </w:rPr>
-        <w:t xml:space="preserve"> en cuenta.</w:t>
-      </w:r>
-    </w:p>
-    <w:p>
-      <w:pPr>
-        <w:spacing w:after="160" w:line="259" w:lineRule="auto"/>
-        <w:rPr>
-          <w:rFonts w:ascii="Ubuntu Light" w:hAnsi="Ubuntu Light"/>
           <w:b/>
           <w:bCs/>
           <w:sz w:val="32"/>
           <w:szCs w:val="32"/>
         </w:rPr>
       </w:pPr>
+      <w:r>
+        <w:rPr>
+          <w:rFonts w:ascii="Ubuntu Light" w:hAnsi="Ubuntu Light"/>
+        </w:rPr>
+        <w:t xml:space="preserve">Una vez que se realice un “full regression” al 100% el proyecto es entregable, este es </w:t>
+      </w:r>
+      <w:r>
+        <w:rPr>
+          <w:rFonts w:ascii="Ubuntu Light" w:hAnsi="Ubuntu Light"/>
+        </w:rPr>
+        <w:t>el último criterio para tomar</w:t>
+      </w:r>
+      <w:r>
+        <w:rPr>
+          <w:rFonts w:ascii="Ubuntu Light" w:hAnsi="Ubuntu Light"/>
+        </w:rPr>
+        <w:t xml:space="preserve"> en cuenta.</w:t>
+      </w:r>
       <w:bookmarkStart w:id="3" w:name="_heading=h.44sinio" w:colFirst="0" w:colLast="0"/>
+      <w:bookmarkStart w:id="4" w:name="_GoBack"/>
       <w:bookmarkEnd w:id="3"/>
+      <w:bookmarkEnd w:id="4"/>
       <w:r>
         <w:rPr>
           <w:rFonts w:ascii="Ubuntu Light" w:hAnsi="Ubuntu Light"/>
@@ -1689,9 +1613,7 @@
         </w:rPr>
         <w:br w:type="page"/>
       </w:r>
-    </w:p>
-    <w:p>
-      <w:pPr>
+      <w:r>
         <w:rPr>
           <w:rFonts w:ascii="Ubuntu Light" w:hAnsi="Ubuntu Light"/>
           <w:b/>
@@ -1699,385 +1621,7 @@
           <w:sz w:val="32"/>
           <w:szCs w:val="32"/>
         </w:rPr>
-      </w:pPr>
-      <w:r>
-        <w:rPr>
-          <w:rFonts w:ascii="Ubuntu Light" w:hAnsi="Ubuntu Light"/>
-          <w:b/>
-          <w:bCs/>
-          <w:sz w:val="32"/>
-          <w:szCs w:val="32"/>
-        </w:rPr>
         <w:lastRenderedPageBreak/>
-        <w:t>Riesgos</w:t>
-      </w:r>
-    </w:p>
-    <w:p>
-      <w:pPr>
-        <w:rPr>
-          <w:rFonts w:ascii="Ubuntu Light" w:hAnsi="Ubuntu Light"/>
-          <w:b/>
-          <w:bCs/>
-          <w:sz w:val="32"/>
-          <w:szCs w:val="32"/>
-        </w:rPr>
-      </w:pPr>
-    </w:p>
-    <w:tbl>
-      <w:tblPr>
-        <w:tblW w:w="9029" w:type="dxa"/>
-        <w:tblBorders>
-          <w:top w:val="single" w:sz="8" w:space="0" w:color="000000"/>
-          <w:left w:val="single" w:sz="8" w:space="0" w:color="000000"/>
-          <w:bottom w:val="single" w:sz="8" w:space="0" w:color="000000"/>
-          <w:right w:val="single" w:sz="8" w:space="0" w:color="000000"/>
-          <w:insideH w:val="single" w:sz="8" w:space="0" w:color="000000"/>
-          <w:insideV w:val="single" w:sz="8" w:space="0" w:color="000000"/>
-        </w:tblBorders>
-        <w:tblLayout w:type="fixed"/>
-        <w:tblLook w:val="0600" w:firstRow="0" w:lastRow="0" w:firstColumn="0" w:lastColumn="0" w:noHBand="1" w:noVBand="1"/>
-      </w:tblPr>
-      <w:tblGrid>
-        <w:gridCol w:w="3009"/>
-        <w:gridCol w:w="3010"/>
-        <w:gridCol w:w="3010"/>
-      </w:tblGrid>
-      <w:tr>
-        <w:tc>
-          <w:tcPr>
-            <w:tcW w:w="3009" w:type="dxa"/>
-            <w:shd w:val="clear" w:color="auto" w:fill="auto"/>
-            <w:tcMar>
-              <w:top w:w="100" w:type="dxa"/>
-              <w:left w:w="100" w:type="dxa"/>
-              <w:bottom w:w="100" w:type="dxa"/>
-              <w:right w:w="100" w:type="dxa"/>
-            </w:tcMar>
-          </w:tcPr>
-          <w:p>
-            <w:pPr>
-              <w:widowControl w:val="0"/>
-              <w:pBdr>
-                <w:top w:val="nil"/>
-                <w:left w:val="nil"/>
-                <w:bottom w:val="nil"/>
-                <w:right w:val="nil"/>
-                <w:between w:val="nil"/>
-              </w:pBdr>
-              <w:spacing w:line="240" w:lineRule="auto"/>
-              <w:jc w:val="center"/>
-              <w:rPr>
-                <w:rFonts w:ascii="Ubuntu Light" w:hAnsi="Ubuntu Light"/>
-                <w:b/>
-                <w:bCs/>
-              </w:rPr>
-            </w:pPr>
-            <w:r>
-              <w:rPr>
-                <w:rFonts w:ascii="Ubuntu Light" w:hAnsi="Ubuntu Light"/>
-                <w:b/>
-                <w:bCs/>
-              </w:rPr>
-              <w:t>Descripción</w:t>
-            </w:r>
-          </w:p>
-        </w:tc>
-        <w:tc>
-          <w:tcPr>
-            <w:tcW w:w="3010" w:type="dxa"/>
-            <w:shd w:val="clear" w:color="auto" w:fill="auto"/>
-            <w:tcMar>
-              <w:top w:w="100" w:type="dxa"/>
-              <w:left w:w="100" w:type="dxa"/>
-              <w:bottom w:w="100" w:type="dxa"/>
-              <w:right w:w="100" w:type="dxa"/>
-            </w:tcMar>
-          </w:tcPr>
-          <w:p>
-            <w:pPr>
-              <w:widowControl w:val="0"/>
-              <w:pBdr>
-                <w:top w:val="nil"/>
-                <w:left w:val="nil"/>
-                <w:bottom w:val="nil"/>
-                <w:right w:val="nil"/>
-                <w:between w:val="nil"/>
-              </w:pBdr>
-              <w:spacing w:line="240" w:lineRule="auto"/>
-              <w:jc w:val="center"/>
-              <w:rPr>
-                <w:rFonts w:ascii="Ubuntu Light" w:hAnsi="Ubuntu Light"/>
-                <w:b/>
-                <w:bCs/>
-              </w:rPr>
-            </w:pPr>
-            <w:r>
-              <w:rPr>
-                <w:rFonts w:ascii="Ubuntu Light" w:hAnsi="Ubuntu Light"/>
-                <w:b/>
-                <w:bCs/>
-              </w:rPr>
-              <w:t>Probabilidad</w:t>
-            </w:r>
-          </w:p>
-        </w:tc>
-        <w:tc>
-          <w:tcPr>
-            <w:tcW w:w="3010" w:type="dxa"/>
-            <w:shd w:val="clear" w:color="auto" w:fill="auto"/>
-            <w:tcMar>
-              <w:top w:w="100" w:type="dxa"/>
-              <w:left w:w="100" w:type="dxa"/>
-              <w:bottom w:w="100" w:type="dxa"/>
-              <w:right w:w="100" w:type="dxa"/>
-            </w:tcMar>
-          </w:tcPr>
-          <w:p>
-            <w:pPr>
-              <w:widowControl w:val="0"/>
-              <w:pBdr>
-                <w:top w:val="nil"/>
-                <w:left w:val="nil"/>
-                <w:bottom w:val="nil"/>
-                <w:right w:val="nil"/>
-                <w:between w:val="nil"/>
-              </w:pBdr>
-              <w:spacing w:line="240" w:lineRule="auto"/>
-              <w:jc w:val="center"/>
-              <w:rPr>
-                <w:rFonts w:ascii="Ubuntu Light" w:hAnsi="Ubuntu Light"/>
-                <w:b/>
-                <w:bCs/>
-              </w:rPr>
-            </w:pPr>
-            <w:r>
-              <w:rPr>
-                <w:rFonts w:ascii="Ubuntu Light" w:hAnsi="Ubuntu Light"/>
-                <w:b/>
-                <w:bCs/>
-              </w:rPr>
-              <w:t>Mitigación</w:t>
-            </w:r>
-          </w:p>
-        </w:tc>
-      </w:tr>
-      <w:tr>
-        <w:tc>
-          <w:tcPr>
-            <w:tcW w:w="3009" w:type="dxa"/>
-            <w:shd w:val="clear" w:color="auto" w:fill="auto"/>
-            <w:tcMar>
-              <w:top w:w="100" w:type="dxa"/>
-              <w:left w:w="100" w:type="dxa"/>
-              <w:bottom w:w="100" w:type="dxa"/>
-              <w:right w:w="100" w:type="dxa"/>
-            </w:tcMar>
-          </w:tcPr>
-          <w:p>
-            <w:pPr>
-              <w:rPr>
-                <w:rFonts w:ascii="Ubuntu Light" w:hAnsi="Ubuntu Light"/>
-              </w:rPr>
-            </w:pPr>
-            <w:r>
-              <w:rPr>
-                <w:rFonts w:ascii="Ubuntu Light" w:hAnsi="Ubuntu Light"/>
-              </w:rPr>
-              <w:t>La incapacidad del desarrollador/QA de crear documentación de calidad para el proyecto.</w:t>
-            </w:r>
-          </w:p>
-        </w:tc>
-        <w:tc>
-          <w:tcPr>
-            <w:tcW w:w="3010" w:type="dxa"/>
-            <w:shd w:val="clear" w:color="auto" w:fill="auto"/>
-            <w:tcMar>
-              <w:top w:w="100" w:type="dxa"/>
-              <w:left w:w="100" w:type="dxa"/>
-              <w:bottom w:w="100" w:type="dxa"/>
-              <w:right w:w="100" w:type="dxa"/>
-            </w:tcMar>
-          </w:tcPr>
-          <w:p>
-            <w:pPr>
-              <w:widowControl w:val="0"/>
-              <w:pBdr>
-                <w:top w:val="nil"/>
-                <w:left w:val="nil"/>
-                <w:bottom w:val="nil"/>
-                <w:right w:val="nil"/>
-                <w:between w:val="nil"/>
-              </w:pBdr>
-              <w:spacing w:line="240" w:lineRule="auto"/>
-              <w:rPr>
-                <w:rFonts w:ascii="Ubuntu Light" w:hAnsi="Ubuntu Light"/>
-              </w:rPr>
-            </w:pPr>
-            <w:r>
-              <w:rPr>
-                <w:rFonts w:ascii="Ubuntu Light" w:hAnsi="Ubuntu Light"/>
-              </w:rPr>
-              <w:t>Alta</w:t>
-            </w:r>
-          </w:p>
-        </w:tc>
-        <w:tc>
-          <w:tcPr>
-            <w:tcW w:w="3010" w:type="dxa"/>
-            <w:shd w:val="clear" w:color="auto" w:fill="auto"/>
-            <w:tcMar>
-              <w:top w:w="100" w:type="dxa"/>
-              <w:left w:w="100" w:type="dxa"/>
-              <w:bottom w:w="100" w:type="dxa"/>
-              <w:right w:w="100" w:type="dxa"/>
-            </w:tcMar>
-          </w:tcPr>
-          <w:p>
-            <w:pPr>
-              <w:widowControl w:val="0"/>
-              <w:pBdr>
-                <w:top w:val="nil"/>
-                <w:left w:val="nil"/>
-                <w:bottom w:val="nil"/>
-                <w:right w:val="nil"/>
-                <w:between w:val="nil"/>
-              </w:pBdr>
-              <w:spacing w:line="240" w:lineRule="auto"/>
-              <w:rPr>
-                <w:rFonts w:ascii="Ubuntu Light" w:hAnsi="Ubuntu Light"/>
-              </w:rPr>
-            </w:pPr>
-            <w:r>
-              <w:rPr>
-                <w:rFonts w:ascii="Ubuntu Light" w:hAnsi="Ubuntu Light"/>
-              </w:rPr>
-              <w:t>El desarrollador/QA estudiara diversos ejemplos para crear los documentos.</w:t>
-            </w:r>
-          </w:p>
-        </w:tc>
-      </w:tr>
-      <w:tr>
-        <w:tc>
-          <w:tcPr>
-            <w:tcW w:w="3009" w:type="dxa"/>
-            <w:shd w:val="clear" w:color="auto" w:fill="auto"/>
-            <w:tcMar>
-              <w:top w:w="100" w:type="dxa"/>
-              <w:left w:w="100" w:type="dxa"/>
-              <w:bottom w:w="100" w:type="dxa"/>
-              <w:right w:w="100" w:type="dxa"/>
-            </w:tcMar>
-          </w:tcPr>
-          <w:p>
-            <w:pPr>
-              <w:rPr>
-                <w:rFonts w:ascii="Ubuntu Light" w:hAnsi="Ubuntu Light"/>
-              </w:rPr>
-            </w:pPr>
-            <w:r>
-              <w:rPr>
-                <w:rFonts w:ascii="Ubuntu Light" w:hAnsi="Ubuntu Light"/>
-              </w:rPr>
-              <w:t>Falta de conocimiento de herramientas como Twilio.</w:t>
-            </w:r>
-          </w:p>
-        </w:tc>
-        <w:tc>
-          <w:tcPr>
-            <w:tcW w:w="3010" w:type="dxa"/>
-            <w:shd w:val="clear" w:color="auto" w:fill="auto"/>
-            <w:tcMar>
-              <w:top w:w="100" w:type="dxa"/>
-              <w:left w:w="100" w:type="dxa"/>
-              <w:bottom w:w="100" w:type="dxa"/>
-              <w:right w:w="100" w:type="dxa"/>
-            </w:tcMar>
-          </w:tcPr>
-          <w:p>
-            <w:pPr>
-              <w:widowControl w:val="0"/>
-              <w:pBdr>
-                <w:top w:val="nil"/>
-                <w:left w:val="nil"/>
-                <w:bottom w:val="nil"/>
-                <w:right w:val="nil"/>
-                <w:between w:val="nil"/>
-              </w:pBdr>
-              <w:spacing w:line="240" w:lineRule="auto"/>
-              <w:rPr>
-                <w:rFonts w:ascii="Ubuntu Light" w:hAnsi="Ubuntu Light"/>
-              </w:rPr>
-            </w:pPr>
-            <w:r>
-              <w:rPr>
-                <w:rFonts w:ascii="Ubuntu Light" w:hAnsi="Ubuntu Light"/>
-              </w:rPr>
-              <w:t>Media</w:t>
-            </w:r>
-          </w:p>
-        </w:tc>
-        <w:tc>
-          <w:tcPr>
-            <w:tcW w:w="3010" w:type="dxa"/>
-            <w:shd w:val="clear" w:color="auto" w:fill="auto"/>
-            <w:tcMar>
-              <w:top w:w="100" w:type="dxa"/>
-              <w:left w:w="100" w:type="dxa"/>
-              <w:bottom w:w="100" w:type="dxa"/>
-              <w:right w:w="100" w:type="dxa"/>
-            </w:tcMar>
-          </w:tcPr>
-          <w:p>
-            <w:pPr>
-              <w:widowControl w:val="0"/>
-              <w:pBdr>
-                <w:top w:val="nil"/>
-                <w:left w:val="nil"/>
-                <w:bottom w:val="nil"/>
-                <w:right w:val="nil"/>
-                <w:between w:val="nil"/>
-              </w:pBdr>
-              <w:spacing w:line="240" w:lineRule="auto"/>
-              <w:rPr>
-                <w:rFonts w:ascii="Ubuntu Light" w:hAnsi="Ubuntu Light"/>
-              </w:rPr>
-            </w:pPr>
-            <w:r>
-              <w:rPr>
-                <w:rFonts w:ascii="Ubuntu Light" w:hAnsi="Ubuntu Light"/>
-              </w:rPr>
-              <w:t>Revisión completa de documentación.</w:t>
-            </w:r>
-          </w:p>
-        </w:tc>
-      </w:tr>
-    </w:tbl>
-    <w:p>
-      <w:pPr>
-        <w:pStyle w:val="Ttulo3"/>
-        <w:rPr>
-          <w:rFonts w:ascii="Ubuntu Light" w:hAnsi="Ubuntu Light"/>
-        </w:rPr>
-      </w:pPr>
-    </w:p>
-    <w:p>
-      <w:pPr>
-        <w:rPr>
-          <w:rFonts w:ascii="Ubuntu Light" w:hAnsi="Ubuntu Light"/>
-          <w:b/>
-          <w:bCs/>
-          <w:sz w:val="32"/>
-          <w:szCs w:val="32"/>
-        </w:rPr>
-      </w:pPr>
-      <w:r>
-        <w:rPr>
-          <w:rFonts w:ascii="Ubuntu Light" w:hAnsi="Ubuntu Light"/>
-          <w:b/>
-          <w:bCs/>
-          <w:sz w:val="32"/>
-          <w:szCs w:val="32"/>
-        </w:rPr>
         <w:t>Roles y Responsabilidades</w:t>
       </w:r>
     </w:p>
@@ -2325,14 +1869,14 @@
           <w:szCs w:val="28"/>
         </w:rPr>
       </w:pPr>
-      <w:bookmarkStart w:id="4" w:name="_heading=h.z337ya" w:colFirst="0" w:colLast="0"/>
-      <w:bookmarkStart w:id="5" w:name="_heading=h.3j2qqm3" w:colFirst="0" w:colLast="0"/>
-      <w:bookmarkStart w:id="6" w:name="_heading=h.1y810tw" w:colFirst="0" w:colLast="0"/>
-      <w:bookmarkStart w:id="7" w:name="_heading=h.4i7ojhp" w:colFirst="0" w:colLast="0"/>
-      <w:bookmarkEnd w:id="4"/>
+      <w:bookmarkStart w:id="5" w:name="_heading=h.z337ya" w:colFirst="0" w:colLast="0"/>
+      <w:bookmarkStart w:id="6" w:name="_heading=h.3j2qqm3" w:colFirst="0" w:colLast="0"/>
+      <w:bookmarkStart w:id="7" w:name="_heading=h.1y810tw" w:colFirst="0" w:colLast="0"/>
+      <w:bookmarkStart w:id="8" w:name="_heading=h.4i7ojhp" w:colFirst="0" w:colLast="0"/>
       <w:bookmarkEnd w:id="5"/>
       <w:bookmarkEnd w:id="6"/>
       <w:bookmarkEnd w:id="7"/>
+      <w:bookmarkEnd w:id="8"/>
       <w:r>
         <w:rPr>
           <w:rFonts w:ascii="Ubuntu Light" w:hAnsi="Ubuntu Light" w:cs="Arial"/>
@@ -2364,8 +1908,8 @@
         </w:rPr>
         <w:t xml:space="preserve">. </w:t>
       </w:r>
-      <w:bookmarkStart w:id="8" w:name="_heading=h.2xcytpi" w:colFirst="0" w:colLast="0"/>
-      <w:bookmarkEnd w:id="8"/>
+      <w:bookmarkStart w:id="9" w:name="_heading=h.2xcytpi" w:colFirst="0" w:colLast="0"/>
+      <w:bookmarkEnd w:id="9"/>
     </w:p>
     <w:p>
       <w:pPr>
@@ -2413,8 +1957,8 @@
           <w:szCs w:val="24"/>
         </w:rPr>
       </w:pPr>
-      <w:bookmarkStart w:id="9" w:name="_heading=h.1ci93xb" w:colFirst="0" w:colLast="0"/>
-      <w:bookmarkEnd w:id="9"/>
+      <w:bookmarkStart w:id="10" w:name="_heading=h.1ci93xb" w:colFirst="0" w:colLast="0"/>
+      <w:bookmarkEnd w:id="10"/>
       <w:r>
         <w:rPr>
           <w:rFonts w:ascii="Ubuntu Light" w:hAnsi="Ubuntu Light" w:cs="Arial"/>
@@ -2454,33 +1998,11 @@
           <w:rFonts w:ascii="Ubuntu Light" w:hAnsi="Ubuntu Light"/>
         </w:rPr>
       </w:pPr>
-      <w:proofErr w:type="spellStart"/>
-      <w:r>
-        <w:rPr>
-          <w:rFonts w:ascii="Ubuntu Light" w:hAnsi="Ubuntu Light"/>
-        </w:rPr>
-        <w:t>Adb</w:t>
-      </w:r>
-      <w:proofErr w:type="spellEnd"/>
-      <w:r>
-        <w:rPr>
-          <w:rFonts w:ascii="Ubuntu Light" w:hAnsi="Ubuntu Light"/>
-        </w:rPr>
-        <w:t xml:space="preserve"> UI </w:t>
-      </w:r>
-      <w:proofErr w:type="spellStart"/>
-      <w:r>
-        <w:rPr>
-          <w:rFonts w:ascii="Ubuntu Light" w:hAnsi="Ubuntu Light"/>
-        </w:rPr>
-        <w:t>automator</w:t>
-      </w:r>
-      <w:proofErr w:type="spellEnd"/>
-      <w:r>
-        <w:rPr>
-          <w:rFonts w:ascii="Ubuntu Light" w:hAnsi="Ubuntu Light"/>
-        </w:rPr>
-        <w:t>.</w:t>
+      <w:r>
+        <w:rPr>
+          <w:rFonts w:ascii="Ubuntu Light" w:hAnsi="Ubuntu Light"/>
+        </w:rPr>
+        <w:t>Adb UI automator.</w:t>
       </w:r>
     </w:p>
     <w:p>
@@ -2497,24 +2019,10 @@
         <w:rPr>
           <w:rFonts w:ascii="Ubuntu Light" w:hAnsi="Ubuntu Light"/>
         </w:rPr>
-        <w:t xml:space="preserve">Librería de </w:t>
-      </w:r>
-      <w:proofErr w:type="spellStart"/>
-      <w:r>
-        <w:rPr>
-          <w:rFonts w:ascii="Ubuntu Light" w:hAnsi="Ubuntu Light"/>
-        </w:rPr>
-        <w:t>twilio</w:t>
-      </w:r>
-      <w:proofErr w:type="spellEnd"/>
-      <w:r>
-        <w:rPr>
-          <w:rFonts w:ascii="Ubuntu Light" w:hAnsi="Ubuntu Light"/>
-        </w:rPr>
-        <w:t xml:space="preserve"> para Python</w:t>
-      </w:r>
-      <w:bookmarkStart w:id="10" w:name="_heading=h.2bn6wsx" w:colFirst="0" w:colLast="0"/>
-      <w:bookmarkEnd w:id="10"/>
+        <w:t>Librería de twilio para Python</w:t>
+      </w:r>
+      <w:bookmarkStart w:id="11" w:name="_heading=h.2bn6wsx" w:colFirst="0" w:colLast="0"/>
+      <w:bookmarkEnd w:id="11"/>
     </w:p>
     <w:p>
       <w:pPr>
@@ -2530,35 +2038,7 @@
         <w:rPr>
           <w:rFonts w:ascii="Ubuntu Light" w:hAnsi="Ubuntu Light"/>
         </w:rPr>
-        <w:t xml:space="preserve">SDK (para </w:t>
-      </w:r>
-      <w:proofErr w:type="spellStart"/>
-      <w:r>
-        <w:rPr>
-          <w:rFonts w:ascii="Ubuntu Light" w:hAnsi="Ubuntu Light"/>
-        </w:rPr>
-        <w:t>ui</w:t>
-      </w:r>
-      <w:proofErr w:type="spellEnd"/>
-      <w:r>
-        <w:rPr>
-          <w:rFonts w:ascii="Ubuntu Light" w:hAnsi="Ubuntu Light"/>
-        </w:rPr>
-        <w:t xml:space="preserve"> </w:t>
-      </w:r>
-      <w:proofErr w:type="spellStart"/>
-      <w:r>
-        <w:rPr>
-          <w:rFonts w:ascii="Ubuntu Light" w:hAnsi="Ubuntu Light"/>
-        </w:rPr>
-        <w:t>automator</w:t>
-      </w:r>
-      <w:proofErr w:type="spellEnd"/>
-      <w:r>
-        <w:rPr>
-          <w:rFonts w:ascii="Ubuntu Light" w:hAnsi="Ubuntu Light"/>
-        </w:rPr>
-        <w:t>)</w:t>
+        <w:t>SDK (para ui automator)</w:t>
       </w:r>
     </w:p>
     <w:p>
@@ -2616,15 +2096,7 @@
         <w:rPr>
           <w:rFonts w:ascii="Ubuntu Light" w:hAnsi="Ubuntu Light"/>
         </w:rPr>
-        <w:t>Procesado</w:t>
-      </w:r>
-      <w:bookmarkStart w:id="11" w:name="_GoBack"/>
-      <w:bookmarkEnd w:id="11"/>
-      <w:r>
-        <w:rPr>
-          <w:rFonts w:ascii="Ubuntu Light" w:hAnsi="Ubuntu Light"/>
-        </w:rPr>
-        <w:t>r: Intel Core i5-8</w:t>
+        <w:t>Procesador: Intel Core i5-8</w:t>
       </w:r>
       <w:r>
         <w:rPr>
@@ -2721,21 +2193,7 @@
         <w:rPr>
           <w:rFonts w:ascii="Ubuntu Light" w:hAnsi="Ubuntu Light"/>
         </w:rPr>
-        <w:t xml:space="preserve">Android </w:t>
-      </w:r>
-      <w:proofErr w:type="spellStart"/>
-      <w:r>
-        <w:rPr>
-          <w:rFonts w:ascii="Ubuntu Light" w:hAnsi="Ubuntu Light"/>
-        </w:rPr>
-        <w:t>version</w:t>
-      </w:r>
-      <w:proofErr w:type="spellEnd"/>
-      <w:r>
-        <w:rPr>
-          <w:rFonts w:ascii="Ubuntu Light" w:hAnsi="Ubuntu Light"/>
-        </w:rPr>
-        <w:t>: 10</w:t>
+        <w:t>Android version: 10</w:t>
       </w:r>
     </w:p>
     <w:p>
@@ -2752,49 +2210,7 @@
         <w:rPr>
           <w:rFonts w:ascii="Ubuntu Light" w:hAnsi="Ubuntu Light"/>
         </w:rPr>
-        <w:t xml:space="preserve">Android </w:t>
-      </w:r>
-      <w:proofErr w:type="spellStart"/>
-      <w:r>
-        <w:rPr>
-          <w:rFonts w:ascii="Ubuntu Light" w:hAnsi="Ubuntu Light"/>
-        </w:rPr>
-        <w:t>security</w:t>
-      </w:r>
-      <w:proofErr w:type="spellEnd"/>
-      <w:r>
-        <w:rPr>
-          <w:rFonts w:ascii="Ubuntu Light" w:hAnsi="Ubuntu Light"/>
-        </w:rPr>
-        <w:t xml:space="preserve"> </w:t>
-      </w:r>
-      <w:proofErr w:type="spellStart"/>
-      <w:r>
-        <w:rPr>
-          <w:rFonts w:ascii="Ubuntu Light" w:hAnsi="Ubuntu Light"/>
-        </w:rPr>
-        <w:t>patch</w:t>
-      </w:r>
-      <w:proofErr w:type="spellEnd"/>
-      <w:r>
-        <w:rPr>
-          <w:rFonts w:ascii="Ubuntu Light" w:hAnsi="Ubuntu Light"/>
-        </w:rPr>
-        <w:t xml:space="preserve"> </w:t>
-      </w:r>
-      <w:proofErr w:type="spellStart"/>
-      <w:r>
-        <w:rPr>
-          <w:rFonts w:ascii="Ubuntu Light" w:hAnsi="Ubuntu Light"/>
-        </w:rPr>
-        <w:t>level</w:t>
-      </w:r>
-      <w:proofErr w:type="spellEnd"/>
-      <w:r>
-        <w:rPr>
-          <w:rFonts w:ascii="Ubuntu Light" w:hAnsi="Ubuntu Light"/>
-        </w:rPr>
-        <w:t>: 03/05/2020</w:t>
+        <w:t>Android security patch level: 03/05/2020</w:t>
       </w:r>
     </w:p>
     <w:p>
@@ -4339,6 +3755,7 @@
     <w:lsdException w:name="HTML Sample" w:semiHidden="1" w:unhideWhenUsed="1"/>
     <w:lsdException w:name="HTML Typewriter" w:semiHidden="1" w:unhideWhenUsed="1"/>
     <w:lsdException w:name="HTML Variable" w:semiHidden="1" w:unhideWhenUsed="1"/>
+    <w:lsdException w:name="Normal Table" w:semiHidden="1" w:unhideWhenUsed="1"/>
     <w:lsdException w:name="annotation subject" w:semiHidden="1" w:unhideWhenUsed="1"/>
     <w:lsdException w:name="No List" w:semiHidden="1" w:unhideWhenUsed="1"/>
     <w:lsdException w:name="Outline List 1" w:semiHidden="1" w:unhideWhenUsed="1"/>
@@ -4384,9 +3801,11 @@
     <w:lsdException w:name="Table Subtle 1" w:semiHidden="1" w:unhideWhenUsed="1"/>
     <w:lsdException w:name="Table Subtle 2" w:semiHidden="1" w:unhideWhenUsed="1"/>
     <w:lsdException w:name="Table Web 1" w:semiHidden="1" w:unhideWhenUsed="1"/>
+    <w:lsdException w:name="Table Web 2" w:semiHidden="1" w:unhideWhenUsed="1"/>
     <w:lsdException w:name="Table Web 3" w:semiHidden="1" w:unhideWhenUsed="1"/>
     <w:lsdException w:name="Balloon Text" w:semiHidden="1" w:unhideWhenUsed="1"/>
     <w:lsdException w:name="Table Grid" w:uiPriority="39"/>
+    <w:lsdException w:name="Table Theme" w:semiHidden="1" w:unhideWhenUsed="1"/>
     <w:lsdException w:name="Placeholder Text" w:semiHidden="1"/>
     <w:lsdException w:name="No Spacing" w:uiPriority="1" w:qFormat="1"/>
     <w:lsdException w:name="Light Shading" w:uiPriority="60"/>

</xml_diff>